<commit_message>
Adds reference to `pr5_5` notebook in the personal GitHub repository
</commit_message>
<xml_diff>
--- a/task-5/SpatAnStatMod_2023_practice_5.docx
+++ b/task-5/SpatAnStatMod_2023_practice_5.docx
@@ -1405,7 +1405,7 @@
           <v:shape id="_x0000_i1476" type="#_x0000_t75" style="width:255.25pt;height:169.65pt" o:ole="">
             <v:imagedata r:id="rId8" o:title=""/>
           </v:shape>
-          <o:OLEObject Type="Embed" ProgID="Visio.Drawing.15" ShapeID="_x0000_i1476" DrawAspect="Content" ObjectID="_1744964890" r:id="rId9"/>
+          <o:OLEObject Type="Embed" ProgID="Visio.Drawing.15" ShapeID="_x0000_i1476" DrawAspect="Content" ObjectID="_1744975276" r:id="rId9"/>
         </w:object>
       </w:r>
     </w:p>
@@ -3307,7 +3307,7 @@
           <v:shape id="_x0000_i1496" type="#_x0000_t75" style="width:342.55pt;height:235.1pt" o:ole="">
             <v:imagedata r:id="rId30" o:title=""/>
           </v:shape>
-          <o:OLEObject Type="Embed" ProgID="Visio.Drawing.15" ShapeID="_x0000_i1496" DrawAspect="Content" ObjectID="_1744964891" r:id="rId31"/>
+          <o:OLEObject Type="Embed" ProgID="Visio.Drawing.15" ShapeID="_x0000_i1496" DrawAspect="Content" ObjectID="_1744975277" r:id="rId31"/>
         </w:object>
       </w:r>
     </w:p>
@@ -4956,7 +4956,7 @@
           <w:iCs/>
           <w:sz w:val="24"/>
           <w:szCs w:val="24"/>
-          <w:lang w:val="uk-UA"/>
+          <w:lang w:val="en-US"/>
         </w:rPr>
       </w:pPr>
       <w:r>
@@ -5404,201 +5404,179 @@
           <w:lang w:val="uk-UA"/>
         </w:rPr>
       </w:pPr>
-      <w:r>
-        <w:rPr>
-          <w:rFonts w:cstheme="minorHAnsi"/>
-          <w:i/>
-          <w:iCs/>
-          <w:color w:val="0070C0"/>
-          <w:sz w:val="24"/>
-          <w:szCs w:val="24"/>
-          <w:lang w:val="uk-UA"/>
-        </w:rPr>
-        <w:t>Вставити посилання на Ваш</w:t>
-      </w:r>
-      <w:r>
-        <w:rPr>
-          <w:rFonts w:cstheme="minorHAnsi"/>
-          <w:i/>
-          <w:iCs/>
-          <w:color w:val="0070C0"/>
-          <w:sz w:val="24"/>
-          <w:szCs w:val="24"/>
-          <w:lang w:val="uk-UA"/>
-        </w:rPr>
-        <w:t>у</w:t>
-      </w:r>
-      <w:r>
-        <w:rPr>
-          <w:rFonts w:cstheme="minorHAnsi"/>
-          <w:i/>
-          <w:iCs/>
-          <w:color w:val="0070C0"/>
-          <w:sz w:val="24"/>
-          <w:szCs w:val="24"/>
-          <w:lang w:val="uk-UA"/>
-        </w:rPr>
-        <w:t xml:space="preserve"> </w:t>
-      </w:r>
-      <w:r>
-        <w:rPr>
-          <w:rFonts w:cstheme="minorHAnsi"/>
-          <w:i/>
-          <w:iCs/>
-          <w:color w:val="0070C0"/>
-          <w:sz w:val="24"/>
-          <w:szCs w:val="24"/>
-          <w:lang w:val="uk-UA"/>
-        </w:rPr>
-        <w:t>Практичн</w:t>
-      </w:r>
-      <w:r>
-        <w:rPr>
-          <w:rFonts w:cstheme="minorHAnsi"/>
-          <w:i/>
-          <w:iCs/>
-          <w:color w:val="0070C0"/>
-          <w:sz w:val="24"/>
-          <w:szCs w:val="24"/>
-          <w:lang w:val="uk-UA"/>
-        </w:rPr>
-        <w:t>у</w:t>
-      </w:r>
-      <w:r>
-        <w:rPr>
-          <w:rFonts w:cstheme="minorHAnsi"/>
-          <w:i/>
-          <w:iCs/>
-          <w:color w:val="0070C0"/>
-          <w:sz w:val="24"/>
-          <w:szCs w:val="24"/>
-          <w:lang w:val="uk-UA"/>
-        </w:rPr>
-        <w:t xml:space="preserve"> робота </w:t>
-      </w:r>
-      <w:r>
-        <w:rPr>
-          <w:rFonts w:cstheme="minorHAnsi"/>
-          <w:i/>
-          <w:iCs/>
-          <w:color w:val="0070C0"/>
-          <w:sz w:val="24"/>
-          <w:szCs w:val="24"/>
-          <w:lang w:val="uk-UA"/>
-        </w:rPr>
-        <w:t>5</w:t>
-      </w:r>
-      <w:r>
-        <w:rPr>
-          <w:rFonts w:cstheme="minorHAnsi"/>
-          <w:i/>
-          <w:iCs/>
-          <w:color w:val="0070C0"/>
-          <w:sz w:val="24"/>
-          <w:szCs w:val="24"/>
-          <w:lang w:val="uk-UA"/>
-        </w:rPr>
-        <w:t xml:space="preserve"> (2023)</w:t>
-      </w:r>
-      <w:r>
-        <w:rPr>
-          <w:rFonts w:cstheme="minorHAnsi"/>
-          <w:i/>
-          <w:iCs/>
-          <w:color w:val="0070C0"/>
-          <w:sz w:val="24"/>
-          <w:szCs w:val="24"/>
-          <w:lang w:val="uk-UA"/>
-        </w:rPr>
-        <w:t xml:space="preserve"> </w:t>
-      </w:r>
-      <w:r>
-        <w:rPr>
-          <w:rFonts w:cstheme="minorHAnsi"/>
-          <w:i/>
-          <w:iCs/>
-          <w:color w:val="0070C0"/>
-          <w:sz w:val="24"/>
-          <w:szCs w:val="24"/>
-          <w:lang w:val="uk-UA"/>
-        </w:rPr>
-        <w:t xml:space="preserve">завдання </w:t>
-      </w:r>
-      <w:r>
-        <w:rPr>
-          <w:rFonts w:cstheme="minorHAnsi"/>
-          <w:i/>
-          <w:iCs/>
-          <w:color w:val="0070C0"/>
-          <w:sz w:val="24"/>
-          <w:szCs w:val="24"/>
-          <w:lang w:val="uk-UA"/>
-        </w:rPr>
-        <w:t>5</w:t>
-      </w:r>
-      <w:r>
-        <w:rPr>
-          <w:rFonts w:cstheme="minorHAnsi"/>
-          <w:i/>
-          <w:iCs/>
-          <w:color w:val="0070C0"/>
-          <w:sz w:val="24"/>
-          <w:szCs w:val="24"/>
-          <w:lang w:val="uk-UA"/>
-        </w:rPr>
-        <w:t>_</w:t>
-      </w:r>
-      <w:r>
-        <w:rPr>
-          <w:rFonts w:cstheme="minorHAnsi"/>
-          <w:i/>
-          <w:iCs/>
-          <w:color w:val="0070C0"/>
-          <w:sz w:val="24"/>
-          <w:szCs w:val="24"/>
-        </w:rPr>
-        <w:t>5</w:t>
-      </w:r>
-      <w:r>
-        <w:rPr>
-          <w:rFonts w:cstheme="minorHAnsi"/>
-          <w:i/>
-          <w:iCs/>
-          <w:color w:val="0070C0"/>
-          <w:sz w:val="24"/>
-          <w:szCs w:val="24"/>
-          <w:lang w:val="uk-UA"/>
-        </w:rPr>
-        <w:t xml:space="preserve"> на </w:t>
-      </w:r>
-      <w:r>
-        <w:rPr>
-          <w:rFonts w:cstheme="minorHAnsi"/>
-          <w:i/>
-          <w:iCs/>
-          <w:color w:val="0070C0"/>
-          <w:sz w:val="24"/>
-          <w:szCs w:val="24"/>
-          <w:lang w:val="en-US"/>
-        </w:rPr>
-        <w:t>GitHub</w:t>
-      </w:r>
-      <w:r>
-        <w:rPr>
-          <w:rFonts w:cstheme="minorHAnsi"/>
-          <w:i/>
-          <w:iCs/>
-          <w:color w:val="0070C0"/>
-          <w:sz w:val="24"/>
-          <w:szCs w:val="24"/>
-          <w:lang w:val="uk-UA"/>
-        </w:rPr>
-        <w:t>: …</w:t>
-      </w:r>
+      <w:hyperlink r:id="rId52" w:history="1">
+        <w:r>
+          <w:rPr>
+            <w:rStyle w:val="Hyperlink"/>
+            <w:rFonts w:cstheme="minorHAnsi"/>
+            <w:i/>
+            <w:iCs/>
+            <w:sz w:val="24"/>
+            <w:szCs w:val="24"/>
+            <w:lang w:val="uk-UA"/>
+          </w:rPr>
+          <w:t>Вставити посилання на Ваш</w:t>
+        </w:r>
+        <w:r>
+          <w:rPr>
+            <w:rStyle w:val="Hyperlink"/>
+            <w:rFonts w:cstheme="minorHAnsi"/>
+            <w:i/>
+            <w:iCs/>
+            <w:sz w:val="24"/>
+            <w:szCs w:val="24"/>
+            <w:lang w:val="uk-UA"/>
+          </w:rPr>
+          <w:t>у</w:t>
+        </w:r>
+        <w:r>
+          <w:rPr>
+            <w:rStyle w:val="Hyperlink"/>
+            <w:rFonts w:cstheme="minorHAnsi"/>
+            <w:i/>
+            <w:iCs/>
+            <w:sz w:val="24"/>
+            <w:szCs w:val="24"/>
+            <w:lang w:val="uk-UA"/>
+          </w:rPr>
+          <w:t xml:space="preserve"> </w:t>
+        </w:r>
+        <w:r>
+          <w:rPr>
+            <w:rStyle w:val="Hyperlink"/>
+            <w:rFonts w:cstheme="minorHAnsi"/>
+            <w:i/>
+            <w:iCs/>
+            <w:sz w:val="24"/>
+            <w:szCs w:val="24"/>
+            <w:lang w:val="uk-UA"/>
+          </w:rPr>
+          <w:t xml:space="preserve">Практичну робота </w:t>
+        </w:r>
+        <w:r>
+          <w:rPr>
+            <w:rStyle w:val="Hyperlink"/>
+            <w:rFonts w:cstheme="minorHAnsi"/>
+            <w:i/>
+            <w:iCs/>
+            <w:sz w:val="24"/>
+            <w:szCs w:val="24"/>
+            <w:lang w:val="uk-UA"/>
+          </w:rPr>
+          <w:t>5</w:t>
+        </w:r>
+        <w:r>
+          <w:rPr>
+            <w:rStyle w:val="Hyperlink"/>
+            <w:rFonts w:cstheme="minorHAnsi"/>
+            <w:i/>
+            <w:iCs/>
+            <w:sz w:val="24"/>
+            <w:szCs w:val="24"/>
+            <w:lang w:val="uk-UA"/>
+          </w:rPr>
+          <w:t xml:space="preserve"> (2</w:t>
+        </w:r>
+        <w:r>
+          <w:rPr>
+            <w:rStyle w:val="Hyperlink"/>
+            <w:rFonts w:cstheme="minorHAnsi"/>
+            <w:i/>
+            <w:iCs/>
+            <w:sz w:val="24"/>
+            <w:szCs w:val="24"/>
+            <w:lang w:val="uk-UA"/>
+          </w:rPr>
+          <w:t>0</w:t>
+        </w:r>
+        <w:r>
+          <w:rPr>
+            <w:rStyle w:val="Hyperlink"/>
+            <w:rFonts w:cstheme="minorHAnsi"/>
+            <w:i/>
+            <w:iCs/>
+            <w:sz w:val="24"/>
+            <w:szCs w:val="24"/>
+            <w:lang w:val="uk-UA"/>
+          </w:rPr>
+          <w:t xml:space="preserve">23) </w:t>
+        </w:r>
+        <w:r>
+          <w:rPr>
+            <w:rStyle w:val="Hyperlink"/>
+            <w:rFonts w:cstheme="minorHAnsi"/>
+            <w:i/>
+            <w:iCs/>
+            <w:sz w:val="24"/>
+            <w:szCs w:val="24"/>
+            <w:lang w:val="uk-UA"/>
+          </w:rPr>
+          <w:t xml:space="preserve">завдання </w:t>
+        </w:r>
+        <w:r>
+          <w:rPr>
+            <w:rStyle w:val="Hyperlink"/>
+            <w:rFonts w:cstheme="minorHAnsi"/>
+            <w:i/>
+            <w:iCs/>
+            <w:sz w:val="24"/>
+            <w:szCs w:val="24"/>
+            <w:lang w:val="uk-UA"/>
+          </w:rPr>
+          <w:t>5</w:t>
+        </w:r>
+        <w:r>
+          <w:rPr>
+            <w:rStyle w:val="Hyperlink"/>
+            <w:rFonts w:cstheme="minorHAnsi"/>
+            <w:i/>
+            <w:iCs/>
+            <w:sz w:val="24"/>
+            <w:szCs w:val="24"/>
+            <w:lang w:val="uk-UA"/>
+          </w:rPr>
+          <w:t>_</w:t>
+        </w:r>
+        <w:r>
+          <w:rPr>
+            <w:rStyle w:val="Hyperlink"/>
+            <w:rFonts w:cstheme="minorHAnsi"/>
+            <w:i/>
+            <w:iCs/>
+            <w:sz w:val="24"/>
+            <w:szCs w:val="24"/>
+          </w:rPr>
+          <w:t>5</w:t>
+        </w:r>
+        <w:r>
+          <w:rPr>
+            <w:rStyle w:val="Hyperlink"/>
+            <w:rFonts w:cstheme="minorHAnsi"/>
+            <w:i/>
+            <w:iCs/>
+            <w:sz w:val="24"/>
+            <w:szCs w:val="24"/>
+            <w:lang w:val="uk-UA"/>
+          </w:rPr>
+          <w:t xml:space="preserve"> на </w:t>
+        </w:r>
+        <w:r>
+          <w:rPr>
+            <w:rStyle w:val="Hyperlink"/>
+            <w:rFonts w:cstheme="minorHAnsi"/>
+            <w:i/>
+            <w:iCs/>
+            <w:sz w:val="24"/>
+            <w:szCs w:val="24"/>
+            <w:lang w:val="en-US"/>
+          </w:rPr>
+          <w:t>GitHub</w:t>
+        </w:r>
+      </w:hyperlink>
     </w:p>
     <w:sectPr>
-      <w:headerReference w:type="default" r:id="rId52"/>
-      <w:footerReference w:type="default" r:id="rId53"/>
+      <w:headerReference w:type="default" r:id="rId53"/>
+      <w:footerReference w:type="default" r:id="rId54"/>
       <w:pgSz w:w="11906" w:h="16838"/>
       <w:pgMar w:top="1134" w:right="850" w:bottom="1134" w:left="1701" w:header="708" w:footer="708" w:gutter="0"/>
       <w:cols w:space="708"/>
@@ -7718,6 +7696,41 @@
       <w:vanish/>
       <w:sz w:val="16"/>
       <w:szCs w:val="16"/>
+    </w:rPr>
+  </w:style>
+  <w:style w:type="character" w:styleId="Hyperlink">
+    <w:name w:val="Hyperlink"/>
+    <w:basedOn w:val="DefaultParagraphFont"/>
+    <w:uiPriority w:val="99"/>
+    <w:unhideWhenUsed/>
+    <w:rsid w:val="00F2128C"/>
+    <w:rPr>
+      <w:color w:val="0563C1" w:themeColor="hyperlink"/>
+      <w:u w:val="single"/>
+    </w:rPr>
+  </w:style>
+  <w:style w:type="character" w:styleId="UnresolvedMention">
+    <w:name w:val="Unresolved Mention"/>
+    <w:basedOn w:val="DefaultParagraphFont"/>
+    <w:uiPriority w:val="99"/>
+    <w:semiHidden/>
+    <w:unhideWhenUsed/>
+    <w:rsid w:val="00F2128C"/>
+    <w:rPr>
+      <w:color w:val="605E5C"/>
+      <w:shd w:val="clear" w:color="auto" w:fill="E1DFDD"/>
+    </w:rPr>
+  </w:style>
+  <w:style w:type="character" w:styleId="FollowedHyperlink">
+    <w:name w:val="FollowedHyperlink"/>
+    <w:basedOn w:val="DefaultParagraphFont"/>
+    <w:uiPriority w:val="99"/>
+    <w:semiHidden/>
+    <w:unhideWhenUsed/>
+    <w:rsid w:val="00F2128C"/>
+    <w:rPr>
+      <w:color w:val="954F72" w:themeColor="followedHyperlink"/>
+      <w:u w:val="single"/>
     </w:rPr>
   </w:style>
 </w:styles>

</xml_diff>